<commit_message>
Updated report and documentation
</commit_message>
<xml_diff>
--- a/BioTours_Doc/Report/Tecnical Report BioTourS System.docx
+++ b/BioTours_Doc/Report/Tecnical Report BioTourS System.docx
@@ -390,8 +390,8 @@
         <w:t>x</w:t>
       </w:r>
     </w:p>
-    <w:bookmarkStart w:id="8" w:name="_Toc56232080" w:displacedByCustomXml="next"/>
-    <w:bookmarkStart w:id="9" w:name="_Ref55715254" w:displacedByCustomXml="next"/>
+    <w:bookmarkStart w:id="8" w:name="_Ref55715254" w:displacedByCustomXml="next"/>
+    <w:bookmarkStart w:id="9" w:name="_Toc56232080" w:displacedByCustomXml="next"/>
     <w:sdt>
       <w:sdtPr>
         <w:rPr>
@@ -446,7 +446,7 @@
           <w:r>
             <w:fldChar w:fldCharType="separate"/>
           </w:r>
-          <w:hyperlink w:anchor="_Toc94023807" w:history="1">
+          <w:hyperlink w:anchor="_Toc94024826" w:history="1">
             <w:r>
               <w:rPr>
                 <w:rStyle w:val="Hyperlink"/>
@@ -492,7 +492,7 @@
                 <w:noProof/>
                 <w:webHidden/>
               </w:rPr>
-              <w:instrText xml:space="preserve"> PAGEREF _Toc94023807 \h </w:instrText>
+              <w:instrText xml:space="preserve"> PAGEREF _Toc94024826 \h </w:instrText>
             </w:r>
             <w:r>
               <w:rPr>
@@ -512,7 +512,7 @@
                 <w:noProof/>
                 <w:webHidden/>
               </w:rPr>
-              <w:t>6</w:t>
+              <w:t>4</w:t>
             </w:r>
             <w:r>
               <w:rPr>
@@ -538,7 +538,7 @@
               <w:lang w:eastAsia="it-IT"/>
             </w:rPr>
           </w:pPr>
-          <w:hyperlink w:anchor="_Toc94023808" w:history="1">
+          <w:hyperlink w:anchor="_Toc94024827" w:history="1">
             <w:r>
               <w:rPr>
                 <w:rStyle w:val="Hyperlink"/>
@@ -583,7 +583,7 @@
                 <w:noProof/>
                 <w:webHidden/>
               </w:rPr>
-              <w:instrText xml:space="preserve"> PAGEREF _Toc94023808 \h </w:instrText>
+              <w:instrText xml:space="preserve"> PAGEREF _Toc94024827 \h </w:instrText>
             </w:r>
             <w:r>
               <w:rPr>
@@ -603,7 +603,7 @@
                 <w:noProof/>
                 <w:webHidden/>
               </w:rPr>
-              <w:t>6</w:t>
+              <w:t>4</w:t>
             </w:r>
             <w:r>
               <w:rPr>
@@ -629,7 +629,7 @@
               <w:lang w:eastAsia="it-IT"/>
             </w:rPr>
           </w:pPr>
-          <w:hyperlink w:anchor="_Toc94023809" w:history="1">
+          <w:hyperlink w:anchor="_Toc94024828" w:history="1">
             <w:r>
               <w:rPr>
                 <w:rStyle w:val="Hyperlink"/>
@@ -674,7 +674,7 @@
                 <w:noProof/>
                 <w:webHidden/>
               </w:rPr>
-              <w:instrText xml:space="preserve"> PAGEREF _Toc94023809 \h </w:instrText>
+              <w:instrText xml:space="preserve"> PAGEREF _Toc94024828 \h </w:instrText>
             </w:r>
             <w:r>
               <w:rPr>
@@ -694,7 +694,7 @@
                 <w:noProof/>
                 <w:webHidden/>
               </w:rPr>
-              <w:t>6</w:t>
+              <w:t>4</w:t>
             </w:r>
             <w:r>
               <w:rPr>
@@ -720,7 +720,7 @@
               <w:lang w:eastAsia="it-IT"/>
             </w:rPr>
           </w:pPr>
-          <w:hyperlink w:anchor="_Toc94023810" w:history="1">
+          <w:hyperlink w:anchor="_Toc94024829" w:history="1">
             <w:r>
               <w:rPr>
                 <w:rStyle w:val="Hyperlink"/>
@@ -765,7 +765,7 @@
                 <w:noProof/>
                 <w:webHidden/>
               </w:rPr>
-              <w:instrText xml:space="preserve"> PAGEREF _Toc94023810 \h </w:instrText>
+              <w:instrText xml:space="preserve"> PAGEREF _Toc94024829 \h </w:instrText>
             </w:r>
             <w:r>
               <w:rPr>
@@ -785,7 +785,7 @@
                 <w:noProof/>
                 <w:webHidden/>
               </w:rPr>
-              <w:t>6</w:t>
+              <w:t>4</w:t>
             </w:r>
             <w:r>
               <w:rPr>
@@ -811,7 +811,7 @@
               <w:lang w:eastAsia="it-IT"/>
             </w:rPr>
           </w:pPr>
-          <w:hyperlink w:anchor="_Toc94023811" w:history="1">
+          <w:hyperlink w:anchor="_Toc94024830" w:history="1">
             <w:r>
               <w:rPr>
                 <w:rStyle w:val="Hyperlink"/>
@@ -856,7 +856,7 @@
                 <w:noProof/>
                 <w:webHidden/>
               </w:rPr>
-              <w:instrText xml:space="preserve"> PAGEREF _Toc94023811 \h </w:instrText>
+              <w:instrText xml:space="preserve"> PAGEREF _Toc94024830 \h </w:instrText>
             </w:r>
             <w:r>
               <w:rPr>
@@ -876,7 +876,7 @@
                 <w:noProof/>
                 <w:webHidden/>
               </w:rPr>
-              <w:t>6</w:t>
+              <w:t>4</w:t>
             </w:r>
             <w:r>
               <w:rPr>
@@ -901,7 +901,7 @@
               <w:lang w:eastAsia="it-IT"/>
             </w:rPr>
           </w:pPr>
-          <w:hyperlink w:anchor="_Toc94023812" w:history="1">
+          <w:hyperlink w:anchor="_Toc94024831" w:history="1">
             <w:r>
               <w:rPr>
                 <w:rStyle w:val="Hyperlink"/>
@@ -945,7 +945,7 @@
                 <w:noProof/>
                 <w:webHidden/>
               </w:rPr>
-              <w:instrText xml:space="preserve"> PAGEREF _Toc94023812 \h </w:instrText>
+              <w:instrText xml:space="preserve"> PAGEREF _Toc94024831 \h </w:instrText>
             </w:r>
             <w:r>
               <w:rPr>
@@ -965,7 +965,7 @@
                 <w:noProof/>
                 <w:webHidden/>
               </w:rPr>
-              <w:t>6</w:t>
+              <w:t>4</w:t>
             </w:r>
             <w:r>
               <w:rPr>
@@ -990,7 +990,7 @@
               <w:lang w:eastAsia="it-IT"/>
             </w:rPr>
           </w:pPr>
-          <w:hyperlink w:anchor="_Toc94023813" w:history="1">
+          <w:hyperlink w:anchor="_Toc94024832" w:history="1">
             <w:r>
               <w:rPr>
                 <w:rStyle w:val="Hyperlink"/>
@@ -1034,7 +1034,7 @@
                 <w:noProof/>
                 <w:webHidden/>
               </w:rPr>
-              <w:instrText xml:space="preserve"> PAGEREF _Toc94023813 \h </w:instrText>
+              <w:instrText xml:space="preserve"> PAGEREF _Toc94024832 \h </w:instrText>
             </w:r>
             <w:r>
               <w:rPr>
@@ -1054,7 +1054,7 @@
                 <w:noProof/>
                 <w:webHidden/>
               </w:rPr>
-              <w:t>6</w:t>
+              <w:t>4</w:t>
             </w:r>
             <w:r>
               <w:rPr>
@@ -1079,7 +1079,7 @@
               <w:lang w:eastAsia="it-IT"/>
             </w:rPr>
           </w:pPr>
-          <w:hyperlink w:anchor="_Toc94023814" w:history="1">
+          <w:hyperlink w:anchor="_Toc94024833" w:history="1">
             <w:r>
               <w:rPr>
                 <w:rStyle w:val="Hyperlink"/>
@@ -1123,7 +1123,7 @@
                 <w:noProof/>
                 <w:webHidden/>
               </w:rPr>
-              <w:instrText xml:space="preserve"> PAGEREF _Toc94023814 \h </w:instrText>
+              <w:instrText xml:space="preserve"> PAGEREF _Toc94024833 \h </w:instrText>
             </w:r>
             <w:r>
               <w:rPr>
@@ -1143,7 +1143,7 @@
                 <w:noProof/>
                 <w:webHidden/>
               </w:rPr>
-              <w:t>7</w:t>
+              <w:t>5</w:t>
             </w:r>
             <w:r>
               <w:rPr>
@@ -1168,7 +1168,7 @@
               <w:lang w:eastAsia="it-IT"/>
             </w:rPr>
           </w:pPr>
-          <w:hyperlink w:anchor="_Toc94023815" w:history="1">
+          <w:hyperlink w:anchor="_Toc94024834" w:history="1">
             <w:r>
               <w:rPr>
                 <w:rStyle w:val="Hyperlink"/>
@@ -1212,7 +1212,7 @@
                 <w:noProof/>
                 <w:webHidden/>
               </w:rPr>
-              <w:instrText xml:space="preserve"> PAGEREF _Toc94023815 \h </w:instrText>
+              <w:instrText xml:space="preserve"> PAGEREF _Toc94024834 \h </w:instrText>
             </w:r>
             <w:r>
               <w:rPr>
@@ -1232,7 +1232,7 @@
                 <w:noProof/>
                 <w:webHidden/>
               </w:rPr>
-              <w:t>7</w:t>
+              <w:t>5</w:t>
             </w:r>
             <w:r>
               <w:rPr>
@@ -1257,7 +1257,7 @@
               <w:lang w:eastAsia="it-IT"/>
             </w:rPr>
           </w:pPr>
-          <w:hyperlink w:anchor="_Toc94023816" w:history="1">
+          <w:hyperlink w:anchor="_Toc94024835" w:history="1">
             <w:r>
               <w:rPr>
                 <w:rStyle w:val="Hyperlink"/>
@@ -1301,7 +1301,7 @@
                 <w:noProof/>
                 <w:webHidden/>
               </w:rPr>
-              <w:instrText xml:space="preserve"> PAGEREF _Toc94023816 \h </w:instrText>
+              <w:instrText xml:space="preserve"> PAGEREF _Toc94024835 \h </w:instrText>
             </w:r>
             <w:r>
               <w:rPr>
@@ -1321,7 +1321,7 @@
                 <w:noProof/>
                 <w:webHidden/>
               </w:rPr>
-              <w:t>7</w:t>
+              <w:t>5</w:t>
             </w:r>
             <w:r>
               <w:rPr>
@@ -1346,7 +1346,7 @@
               <w:lang w:eastAsia="it-IT"/>
             </w:rPr>
           </w:pPr>
-          <w:hyperlink w:anchor="_Toc94023817" w:history="1">
+          <w:hyperlink w:anchor="_Toc94024836" w:history="1">
             <w:r>
               <w:rPr>
                 <w:rStyle w:val="Hyperlink"/>
@@ -1390,7 +1390,7 @@
                 <w:noProof/>
                 <w:webHidden/>
               </w:rPr>
-              <w:instrText xml:space="preserve"> PAGEREF _Toc94023817 \h </w:instrText>
+              <w:instrText xml:space="preserve"> PAGEREF _Toc94024836 \h </w:instrText>
             </w:r>
             <w:r>
               <w:rPr>
@@ -1410,7 +1410,7 @@
                 <w:noProof/>
                 <w:webHidden/>
               </w:rPr>
-              <w:t>7</w:t>
+              <w:t>5</w:t>
             </w:r>
             <w:r>
               <w:rPr>
@@ -1435,7 +1435,7 @@
               <w:lang w:eastAsia="it-IT"/>
             </w:rPr>
           </w:pPr>
-          <w:hyperlink w:anchor="_Toc94023818" w:history="1">
+          <w:hyperlink w:anchor="_Toc94024837" w:history="1">
             <w:r>
               <w:rPr>
                 <w:rStyle w:val="Hyperlink"/>
@@ -1479,7 +1479,7 @@
                 <w:noProof/>
                 <w:webHidden/>
               </w:rPr>
-              <w:instrText xml:space="preserve"> PAGEREF _Toc94023818 \h </w:instrText>
+              <w:instrText xml:space="preserve"> PAGEREF _Toc94024837 \h </w:instrText>
             </w:r>
             <w:r>
               <w:rPr>
@@ -1499,7 +1499,7 @@
                 <w:noProof/>
                 <w:webHidden/>
               </w:rPr>
-              <w:t>7</w:t>
+              <w:t>5</w:t>
             </w:r>
             <w:r>
               <w:rPr>
@@ -1525,7 +1525,7 @@
               <w:lang w:eastAsia="it-IT"/>
             </w:rPr>
           </w:pPr>
-          <w:hyperlink w:anchor="_Toc94023819" w:history="1">
+          <w:hyperlink w:anchor="_Toc94024838" w:history="1">
             <w:r>
               <w:rPr>
                 <w:rStyle w:val="Hyperlink"/>
@@ -1570,7 +1570,7 @@
                 <w:noProof/>
                 <w:webHidden/>
               </w:rPr>
-              <w:instrText xml:space="preserve"> PAGEREF _Toc94023819 \h </w:instrText>
+              <w:instrText xml:space="preserve"> PAGEREF _Toc94024838 \h </w:instrText>
             </w:r>
             <w:r>
               <w:rPr>
@@ -1590,7 +1590,7 @@
                 <w:noProof/>
                 <w:webHidden/>
               </w:rPr>
-              <w:t>7</w:t>
+              <w:t>5</w:t>
             </w:r>
             <w:r>
               <w:rPr>
@@ -1615,7 +1615,7 @@
               <w:lang w:eastAsia="it-IT"/>
             </w:rPr>
           </w:pPr>
-          <w:hyperlink w:anchor="_Toc94023820" w:history="1">
+          <w:hyperlink w:anchor="_Toc94024839" w:history="1">
             <w:r>
               <w:rPr>
                 <w:rStyle w:val="Hyperlink"/>
@@ -1659,7 +1659,7 @@
                 <w:noProof/>
                 <w:webHidden/>
               </w:rPr>
-              <w:instrText xml:space="preserve"> PAGEREF _Toc94023820 \h </w:instrText>
+              <w:instrText xml:space="preserve"> PAGEREF _Toc94024839 \h </w:instrText>
             </w:r>
             <w:r>
               <w:rPr>
@@ -1679,7 +1679,7 @@
                 <w:noProof/>
                 <w:webHidden/>
               </w:rPr>
-              <w:t>7</w:t>
+              <w:t>5</w:t>
             </w:r>
             <w:r>
               <w:rPr>
@@ -1704,7 +1704,7 @@
               <w:lang w:eastAsia="it-IT"/>
             </w:rPr>
           </w:pPr>
-          <w:hyperlink w:anchor="_Toc94023821" w:history="1">
+          <w:hyperlink w:anchor="_Toc94024840" w:history="1">
             <w:r>
               <w:rPr>
                 <w:rStyle w:val="Hyperlink"/>
@@ -1748,7 +1748,7 @@
                 <w:noProof/>
                 <w:webHidden/>
               </w:rPr>
-              <w:instrText xml:space="preserve"> PAGEREF _Toc94023821 \h </w:instrText>
+              <w:instrText xml:space="preserve"> PAGEREF _Toc94024840 \h </w:instrText>
             </w:r>
             <w:r>
               <w:rPr>
@@ -1768,7 +1768,7 @@
                 <w:noProof/>
                 <w:webHidden/>
               </w:rPr>
-              <w:t>8</w:t>
+              <w:t>6</w:t>
             </w:r>
             <w:r>
               <w:rPr>
@@ -1794,7 +1794,7 @@
               <w:lang w:eastAsia="it-IT"/>
             </w:rPr>
           </w:pPr>
-          <w:hyperlink w:anchor="_Toc94023822" w:history="1">
+          <w:hyperlink w:anchor="_Toc94024841" w:history="1">
             <w:r>
               <w:rPr>
                 <w:rStyle w:val="Hyperlink"/>
@@ -1839,7 +1839,7 @@
                 <w:noProof/>
                 <w:webHidden/>
               </w:rPr>
-              <w:instrText xml:space="preserve"> PAGEREF _Toc94023822 \h </w:instrText>
+              <w:instrText xml:space="preserve"> PAGEREF _Toc94024841 \h </w:instrText>
             </w:r>
             <w:r>
               <w:rPr>
@@ -1859,7 +1859,7 @@
                 <w:noProof/>
                 <w:webHidden/>
               </w:rPr>
-              <w:t>8</w:t>
+              <w:t>6</w:t>
             </w:r>
             <w:r>
               <w:rPr>
@@ -1884,7 +1884,7 @@
               <w:lang w:eastAsia="it-IT"/>
             </w:rPr>
           </w:pPr>
-          <w:hyperlink w:anchor="_Toc94023823" w:history="1">
+          <w:hyperlink w:anchor="_Toc94024842" w:history="1">
             <w:r>
               <w:rPr>
                 <w:rStyle w:val="Hyperlink"/>
@@ -1928,7 +1928,7 @@
                 <w:noProof/>
                 <w:webHidden/>
               </w:rPr>
-              <w:instrText xml:space="preserve"> PAGEREF _Toc94023823 \h </w:instrText>
+              <w:instrText xml:space="preserve"> PAGEREF _Toc94024842 \h </w:instrText>
             </w:r>
             <w:r>
               <w:rPr>
@@ -1948,7 +1948,7 @@
                 <w:noProof/>
                 <w:webHidden/>
               </w:rPr>
-              <w:t>8</w:t>
+              <w:t>6</w:t>
             </w:r>
             <w:r>
               <w:rPr>
@@ -1975,7 +1975,7 @@
               <w:lang w:eastAsia="it-IT"/>
             </w:rPr>
           </w:pPr>
-          <w:hyperlink w:anchor="_Toc94023824" w:history="1">
+          <w:hyperlink w:anchor="_Toc94024843" w:history="1">
             <w:r>
               <w:rPr>
                 <w:rStyle w:val="Hyperlink"/>
@@ -2023,7 +2023,7 @@
                 <w:noProof/>
                 <w:webHidden/>
               </w:rPr>
-              <w:instrText xml:space="preserve"> PAGEREF _Toc94023824 \h </w:instrText>
+              <w:instrText xml:space="preserve"> PAGEREF _Toc94024843 \h </w:instrText>
             </w:r>
             <w:r>
               <w:rPr>
@@ -2043,7 +2043,7 @@
                 <w:noProof/>
                 <w:webHidden/>
               </w:rPr>
-              <w:t>10</w:t>
+              <w:t>8</w:t>
             </w:r>
             <w:r>
               <w:rPr>
@@ -2069,7 +2069,7 @@
               <w:lang w:eastAsia="it-IT"/>
             </w:rPr>
           </w:pPr>
-          <w:hyperlink w:anchor="_Toc94023825" w:history="1">
+          <w:hyperlink w:anchor="_Toc94024844" w:history="1">
             <w:r>
               <w:rPr>
                 <w:rStyle w:val="Hyperlink"/>
@@ -2114,7 +2114,7 @@
                 <w:noProof/>
                 <w:webHidden/>
               </w:rPr>
-              <w:instrText xml:space="preserve"> PAGEREF _Toc94023825 \h </w:instrText>
+              <w:instrText xml:space="preserve"> PAGEREF _Toc94024844 \h </w:instrText>
             </w:r>
             <w:r>
               <w:rPr>
@@ -2134,7 +2134,7 @@
                 <w:noProof/>
                 <w:webHidden/>
               </w:rPr>
-              <w:t>10</w:t>
+              <w:t>8</w:t>
             </w:r>
             <w:r>
               <w:rPr>
@@ -2160,7 +2160,7 @@
               <w:lang w:eastAsia="it-IT"/>
             </w:rPr>
           </w:pPr>
-          <w:hyperlink w:anchor="_Toc94023826" w:history="1">
+          <w:hyperlink w:anchor="_Toc94024845" w:history="1">
             <w:r>
               <w:rPr>
                 <w:rStyle w:val="Hyperlink"/>
@@ -2205,7 +2205,7 @@
                 <w:noProof/>
                 <w:webHidden/>
               </w:rPr>
-              <w:instrText xml:space="preserve"> PAGEREF _Toc94023826 \h </w:instrText>
+              <w:instrText xml:space="preserve"> PAGEREF _Toc94024845 \h </w:instrText>
             </w:r>
             <w:r>
               <w:rPr>
@@ -2225,7 +2225,7 @@
                 <w:noProof/>
                 <w:webHidden/>
               </w:rPr>
-              <w:t>11</w:t>
+              <w:t>9</w:t>
             </w:r>
             <w:r>
               <w:rPr>
@@ -2250,7 +2250,7 @@
               <w:lang w:eastAsia="it-IT"/>
             </w:rPr>
           </w:pPr>
-          <w:hyperlink w:anchor="_Toc94023827" w:history="1">
+          <w:hyperlink w:anchor="_Toc94024846" w:history="1">
             <w:r>
               <w:rPr>
                 <w:rStyle w:val="Hyperlink"/>
@@ -2294,7 +2294,7 @@
                 <w:noProof/>
                 <w:webHidden/>
               </w:rPr>
-              <w:instrText xml:space="preserve"> PAGEREF _Toc94023827 \h </w:instrText>
+              <w:instrText xml:space="preserve"> PAGEREF _Toc94024846 \h </w:instrText>
             </w:r>
             <w:r>
               <w:rPr>
@@ -2314,7 +2314,7 @@
                 <w:noProof/>
                 <w:webHidden/>
               </w:rPr>
-              <w:t>11</w:t>
+              <w:t>9</w:t>
             </w:r>
             <w:r>
               <w:rPr>
@@ -2340,7 +2340,7 @@
               <w:lang w:eastAsia="it-IT"/>
             </w:rPr>
           </w:pPr>
-          <w:hyperlink w:anchor="_Toc94023828" w:history="1">
+          <w:hyperlink w:anchor="_Toc94024847" w:history="1">
             <w:r>
               <w:rPr>
                 <w:rStyle w:val="Hyperlink"/>
@@ -2385,7 +2385,7 @@
                 <w:noProof/>
                 <w:webHidden/>
               </w:rPr>
-              <w:instrText xml:space="preserve"> PAGEREF _Toc94023828 \h </w:instrText>
+              <w:instrText xml:space="preserve"> PAGEREF _Toc94024847 \h </w:instrText>
             </w:r>
             <w:r>
               <w:rPr>
@@ -2405,7 +2405,7 @@
                 <w:noProof/>
                 <w:webHidden/>
               </w:rPr>
-              <w:t>12</w:t>
+              <w:t>10</w:t>
             </w:r>
             <w:r>
               <w:rPr>
@@ -2430,7 +2430,7 @@
               <w:lang w:eastAsia="it-IT"/>
             </w:rPr>
           </w:pPr>
-          <w:hyperlink w:anchor="_Toc94023829" w:history="1">
+          <w:hyperlink w:anchor="_Toc94024848" w:history="1">
             <w:r>
               <w:rPr>
                 <w:rStyle w:val="Hyperlink"/>
@@ -2457,47 +2457,6 @@
             </w:r>
             <w:r>
               <w:rPr>
-                <w:rStyle w:val="Hyperlink"/>
-                <w:noProof/>
-              </w:rPr>
-              <w:drawing>
-                <wp:inline distT="0" distB="0" distL="0" distR="0" wp14:anchorId="16FD0F96" wp14:editId="054BAF51">
-                  <wp:extent cx="6238875" cy="7285990"/>
-                  <wp:effectExtent l="0" t="0" r="9525" b="0"/>
-                  <wp:docPr id="10" name="Picture 10" descr="Diagram, table, box and whisker chart&#10;&#10;Description automatically generated"/>
-                  <wp:cNvGraphicFramePr>
-                    <a:graphicFrameLocks xmlns:a="http://schemas.openxmlformats.org/drawingml/2006/main" noChangeAspect="1"/>
-                  </wp:cNvGraphicFramePr>
-                  <a:graphic xmlns:a="http://schemas.openxmlformats.org/drawingml/2006/main">
-                    <a:graphicData uri="http://schemas.openxmlformats.org/drawingml/2006/picture">
-                      <pic:pic xmlns:pic="http://schemas.openxmlformats.org/drawingml/2006/picture">
-                        <pic:nvPicPr>
-                          <pic:cNvPr id="4" name="Picture 4" descr="Diagram, table, box and whisker chart&#10;&#10;Description automatically generated"/>
-                          <pic:cNvPicPr/>
-                        </pic:nvPicPr>
-                        <pic:blipFill>
-                          <a:blip r:embed="rId8"/>
-                          <a:stretch>
-                            <a:fillRect/>
-                          </a:stretch>
-                        </pic:blipFill>
-                        <pic:spPr>
-                          <a:xfrm>
-                            <a:off x="0" y="0"/>
-                            <a:ext cx="6238875" cy="7285990"/>
-                          </a:xfrm>
-                          <a:prstGeom prst="rect">
-                            <a:avLst/>
-                          </a:prstGeom>
-                        </pic:spPr>
-                      </pic:pic>
-                    </a:graphicData>
-                  </a:graphic>
-                </wp:inline>
-              </w:drawing>
-            </w:r>
-            <w:r>
-              <w:rPr>
                 <w:noProof/>
                 <w:webHidden/>
               </w:rPr>
@@ -2515,7 +2474,7 @@
                 <w:noProof/>
                 <w:webHidden/>
               </w:rPr>
-              <w:instrText xml:space="preserve"> PAGEREF _Toc94023829 \h </w:instrText>
+              <w:instrText xml:space="preserve"> PAGEREF _Toc94024848 \h </w:instrText>
             </w:r>
             <w:r>
               <w:rPr>
@@ -2535,7 +2494,7 @@
                 <w:noProof/>
                 <w:webHidden/>
               </w:rPr>
-              <w:t>12</w:t>
+              <w:t>10</w:t>
             </w:r>
             <w:r>
               <w:rPr>
@@ -2662,8 +2621,8 @@
       <w:bookmarkStart w:id="12" w:name="_Toc357917012"/>
       <w:bookmarkStart w:id="13" w:name="_Toc357917143"/>
       <w:bookmarkStart w:id="14" w:name="_Toc39429278"/>
-      <w:bookmarkStart w:id="15" w:name="_Toc94023807"/>
-      <w:bookmarkStart w:id="16" w:name="_Toc241302311"/>
+      <w:bookmarkStart w:id="15" w:name="_Toc241302311"/>
+      <w:bookmarkStart w:id="16" w:name="_Toc94024826"/>
       <w:bookmarkEnd w:id="10"/>
       <w:r>
         <w:lastRenderedPageBreak/>
@@ -2673,13 +2632,13 @@
       <w:bookmarkEnd w:id="12"/>
       <w:bookmarkEnd w:id="13"/>
       <w:bookmarkEnd w:id="14"/>
-      <w:bookmarkEnd w:id="15"/>
+      <w:bookmarkEnd w:id="16"/>
     </w:p>
     <w:p>
       <w:pPr>
         <w:pStyle w:val="Heading2"/>
       </w:pPr>
-      <w:bookmarkStart w:id="17" w:name="_Toc94023808"/>
+      <w:bookmarkStart w:id="17" w:name="_Toc94024827"/>
       <w:proofErr w:type="spellStart"/>
       <w:r>
         <w:t>Introduction</w:t>
@@ -2738,7 +2697,7 @@
       <w:pPr>
         <w:pStyle w:val="Heading2"/>
       </w:pPr>
-      <w:bookmarkStart w:id="18" w:name="_Toc94023809"/>
+      <w:bookmarkStart w:id="18" w:name="_Toc94024828"/>
       <w:r>
         <w:t xml:space="preserve">Business </w:t>
       </w:r>
@@ -2821,7 +2780,7 @@
         <w:pStyle w:val="Heading2"/>
       </w:pPr>
       <w:bookmarkStart w:id="19" w:name="_Toc39429281"/>
-      <w:bookmarkStart w:id="20" w:name="_Toc94023810"/>
+      <w:bookmarkStart w:id="20" w:name="_Toc94024829"/>
       <w:r>
         <w:t>Stakeholder</w:t>
       </w:r>
@@ -2865,7 +2824,7 @@
       <w:pPr>
         <w:pStyle w:val="Heading2"/>
       </w:pPr>
-      <w:bookmarkStart w:id="21" w:name="_Toc94023811"/>
+      <w:bookmarkStart w:id="21" w:name="_Toc94024830"/>
       <w:proofErr w:type="spellStart"/>
       <w:r>
         <w:t>Functional</w:t>
@@ -2887,7 +2846,7 @@
       <w:bookmarkStart w:id="23" w:name="_Toc357917015"/>
       <w:bookmarkStart w:id="24" w:name="_Toc357917146"/>
       <w:bookmarkStart w:id="25" w:name="_Toc39429283"/>
-      <w:bookmarkStart w:id="26" w:name="_Toc94023812"/>
+      <w:bookmarkStart w:id="26" w:name="_Toc94024831"/>
       <w:r>
         <w:t>IF-1</w:t>
       </w:r>
@@ -3000,7 +2959,7 @@
       <w:pPr>
         <w:pStyle w:val="Heading3"/>
       </w:pPr>
-      <w:bookmarkStart w:id="31" w:name="_Toc94023813"/>
+      <w:bookmarkStart w:id="31" w:name="_Toc94024832"/>
       <w:r>
         <w:t>IF-2</w:t>
       </w:r>
@@ -3107,7 +3066,7 @@
       <w:pPr>
         <w:pStyle w:val="Heading3"/>
       </w:pPr>
-      <w:bookmarkStart w:id="36" w:name="_Toc94023814"/>
+      <w:bookmarkStart w:id="36" w:name="_Toc94024833"/>
       <w:r>
         <w:lastRenderedPageBreak/>
         <w:t>IF-</w:t>
@@ -3208,7 +3167,7 @@
       <w:pPr>
         <w:pStyle w:val="Heading3"/>
       </w:pPr>
-      <w:bookmarkStart w:id="37" w:name="_Toc94023815"/>
+      <w:bookmarkStart w:id="37" w:name="_Toc94024834"/>
       <w:r>
         <w:t>IF-4</w:t>
       </w:r>
@@ -3295,7 +3254,7 @@
       <w:pPr>
         <w:pStyle w:val="Heading3"/>
       </w:pPr>
-      <w:bookmarkStart w:id="38" w:name="_Toc94023816"/>
+      <w:bookmarkStart w:id="38" w:name="_Toc94024835"/>
       <w:r>
         <w:t>IF-5</w:t>
       </w:r>
@@ -3394,7 +3353,7 @@
       <w:pPr>
         <w:pStyle w:val="Heading3"/>
       </w:pPr>
-      <w:bookmarkStart w:id="39" w:name="_Toc94023817"/>
+      <w:bookmarkStart w:id="39" w:name="_Toc94024836"/>
       <w:r>
         <w:t>IF-6</w:t>
       </w:r>
@@ -3499,7 +3458,7 @@
       <w:pPr>
         <w:pStyle w:val="Heading3"/>
       </w:pPr>
-      <w:bookmarkStart w:id="40" w:name="_Toc94023818"/>
+      <w:bookmarkStart w:id="40" w:name="_Toc94024837"/>
       <w:r>
         <w:t>IF-7</w:t>
       </w:r>
@@ -3586,7 +3545,7 @@
       <w:pPr>
         <w:pStyle w:val="Heading2"/>
       </w:pPr>
-      <w:bookmarkStart w:id="41" w:name="_Toc94023819"/>
+      <w:bookmarkStart w:id="41" w:name="_Toc94024838"/>
       <w:r>
         <w:t>Information Items</w:t>
       </w:r>
@@ -3600,7 +3559,7 @@
       <w:bookmarkStart w:id="43" w:name="_Toc357917019"/>
       <w:bookmarkStart w:id="44" w:name="_Toc357917150"/>
       <w:bookmarkStart w:id="45" w:name="_Toc39429287"/>
-      <w:bookmarkStart w:id="46" w:name="_Toc94023820"/>
+      <w:bookmarkStart w:id="46" w:name="_Toc94024839"/>
       <w:r>
         <w:t>IIN-1</w:t>
       </w:r>
@@ -3645,7 +3604,7 @@
       <w:pPr>
         <w:pStyle w:val="Heading3"/>
       </w:pPr>
-      <w:bookmarkStart w:id="47" w:name="_Toc94023821"/>
+      <w:bookmarkStart w:id="47" w:name="_Toc94024840"/>
       <w:r>
         <w:lastRenderedPageBreak/>
         <w:t>IIN-2</w:t>
@@ -3699,8 +3658,8 @@
       <w:pPr>
         <w:pStyle w:val="Heading2"/>
       </w:pPr>
-      <w:bookmarkStart w:id="48" w:name="_Toc94023822"/>
-      <w:bookmarkEnd w:id="16"/>
+      <w:bookmarkStart w:id="48" w:name="_Toc94024841"/>
+      <w:bookmarkEnd w:id="15"/>
       <w:r>
         <w:t>User Interface Items</w:t>
       </w:r>
@@ -3714,7 +3673,7 @@
       <w:bookmarkStart w:id="50" w:name="_Toc357917023"/>
       <w:bookmarkStart w:id="51" w:name="_Toc357917154"/>
       <w:bookmarkStart w:id="52" w:name="_Toc39429291"/>
-      <w:bookmarkStart w:id="53" w:name="_Toc94023823"/>
+      <w:bookmarkStart w:id="53" w:name="_Toc94024842"/>
       <w:r>
         <w:t>IUI-1</w:t>
       </w:r>
@@ -3887,7 +3846,7 @@
         </w:rPr>
       </w:pPr>
       <w:bookmarkStart w:id="54" w:name="_Toc39429299"/>
-      <w:bookmarkStart w:id="55" w:name="_Toc94023824"/>
+      <w:bookmarkStart w:id="55" w:name="_Toc94024843"/>
       <w:r>
         <w:rPr>
           <w:rFonts w:ascii="Verdana" w:hAnsi="Verdana"/>
@@ -3909,13 +3868,13 @@
         <w:pStyle w:val="Heading2"/>
       </w:pPr>
       <w:bookmarkStart w:id="56" w:name="_Toc39429300"/>
-      <w:bookmarkStart w:id="57" w:name="_Toc94023825"/>
-      <w:bookmarkStart w:id="58" w:name="_Toc382382140"/>
+      <w:bookmarkStart w:id="57" w:name="_Toc382382140"/>
+      <w:bookmarkStart w:id="58" w:name="_Toc94024844"/>
       <w:r>
         <w:t>Sprint Backlog</w:t>
       </w:r>
       <w:bookmarkEnd w:id="56"/>
-      <w:bookmarkEnd w:id="57"/>
+      <w:bookmarkEnd w:id="58"/>
     </w:p>
     <w:p/>
     <w:tbl>
@@ -4431,14 +4390,21 @@
       </w:tr>
     </w:tbl>
     <w:p/>
+    <w:p/>
+    <w:p/>
+    <w:p/>
+    <w:p/>
+    <w:p/>
+    <w:p/>
+    <w:p/>
     <w:p>
       <w:pPr>
         <w:pStyle w:val="Heading2"/>
       </w:pPr>
       <w:bookmarkStart w:id="59" w:name="_Toc39429301"/>
-      <w:bookmarkStart w:id="60" w:name="_Toc94023826"/>
-      <w:bookmarkStart w:id="61" w:name="_Toc357915671"/>
-      <w:bookmarkStart w:id="62" w:name="_Toc8064815"/>
+      <w:bookmarkStart w:id="60" w:name="_Toc357915671"/>
+      <w:bookmarkStart w:id="61" w:name="_Toc8064815"/>
+      <w:bookmarkStart w:id="62" w:name="_Toc94024845"/>
       <w:r>
         <w:lastRenderedPageBreak/>
         <w:t xml:space="preserve">Product </w:t>
@@ -4456,7 +4422,7 @@
         <w:t>Specification</w:t>
       </w:r>
       <w:bookmarkEnd w:id="59"/>
-      <w:bookmarkEnd w:id="60"/>
+      <w:bookmarkEnd w:id="62"/>
       <w:proofErr w:type="spellEnd"/>
       <w:r>
         <w:t xml:space="preserve"> </w:t>
@@ -4466,10 +4432,10 @@
       <w:pPr>
         <w:pStyle w:val="Heading3"/>
       </w:pPr>
-      <w:bookmarkStart w:id="63" w:name="_Toc94023827"/>
-      <w:bookmarkEnd w:id="58"/>
+      <w:bookmarkStart w:id="63" w:name="_Toc94024846"/>
+      <w:bookmarkEnd w:id="57"/>
+      <w:bookmarkEnd w:id="60"/>
       <w:bookmarkEnd w:id="61"/>
-      <w:bookmarkEnd w:id="62"/>
       <w:r>
         <w:t xml:space="preserve">User Case </w:t>
       </w:r>
@@ -4480,6 +4446,7 @@
       <w:bookmarkEnd w:id="63"/>
       <w:proofErr w:type="spellEnd"/>
     </w:p>
+    <w:p/>
     <w:p>
       <w:pPr>
         <w:jc w:val="center"/>
@@ -4489,9 +4456,9 @@
           <w:noProof/>
         </w:rPr>
         <w:drawing>
-          <wp:inline distT="0" distB="0" distL="0" distR="0" wp14:anchorId="26A9B3E7" wp14:editId="375A7ED2">
-            <wp:extent cx="5731510" cy="6600825"/>
-            <wp:effectExtent l="0" t="0" r="2540" b="9525"/>
+          <wp:inline distT="0" distB="0" distL="0" distR="0" wp14:anchorId="26A9B3E7" wp14:editId="50B455CE">
+            <wp:extent cx="5392416" cy="6210300"/>
+            <wp:effectExtent l="0" t="0" r="0" b="0"/>
             <wp:docPr id="9" name="Picture 9" descr="Diagram, schematic&#10;&#10;Description automatically generated"/>
             <wp:cNvGraphicFramePr>
               <a:graphicFrameLocks xmlns:a="http://schemas.openxmlformats.org/drawingml/2006/main" noChangeAspect="1"/>
@@ -4504,7 +4471,7 @@
                     <pic:cNvPicPr/>
                   </pic:nvPicPr>
                   <pic:blipFill>
-                    <a:blip r:embed="rId9"/>
+                    <a:blip r:embed="rId8"/>
                     <a:stretch>
                       <a:fillRect/>
                     </a:stretch>
@@ -4512,7 +4479,7 @@
                   <pic:spPr>
                     <a:xfrm>
                       <a:off x="0" y="0"/>
-                      <a:ext cx="5731510" cy="6600825"/>
+                      <a:ext cx="5394596" cy="6212811"/>
                     </a:xfrm>
                     <a:prstGeom prst="rect">
                       <a:avLst/>
@@ -4532,21 +4499,21 @@
         <w:pStyle w:val="Heading2"/>
       </w:pPr>
       <w:bookmarkStart w:id="64" w:name="_Toc39429305"/>
-      <w:bookmarkStart w:id="65" w:name="_Toc94023828"/>
-      <w:bookmarkStart w:id="66" w:name="_Toc357915678"/>
-      <w:bookmarkStart w:id="67" w:name="_Toc8064821"/>
+      <w:bookmarkStart w:id="65" w:name="_Toc357915678"/>
+      <w:bookmarkStart w:id="66" w:name="_Toc8064821"/>
+      <w:bookmarkStart w:id="67" w:name="_Toc94024847"/>
       <w:r>
         <w:lastRenderedPageBreak/>
         <w:t>System Architecture</w:t>
       </w:r>
       <w:bookmarkEnd w:id="64"/>
-      <w:bookmarkEnd w:id="65"/>
+      <w:bookmarkEnd w:id="67"/>
     </w:p>
     <w:p>
       <w:pPr>
         <w:pStyle w:val="Heading3"/>
       </w:pPr>
-      <w:bookmarkStart w:id="68" w:name="_Toc94023829"/>
+      <w:bookmarkStart w:id="68" w:name="_Toc94024848"/>
       <w:r>
         <w:t>Component</w:t>
       </w:r>
@@ -4560,15 +4527,16 @@
       <w:r>
         <w:t>Diagram</w:t>
       </w:r>
+      <w:bookmarkEnd w:id="68"/>
       <w:proofErr w:type="spellEnd"/>
-      <w:r>
-        <w:rPr>
-          <w:noProof/>
-        </w:rPr>
+    </w:p>
+    <w:p/>
+    <w:p>
+      <w:r>
         <w:drawing>
-          <wp:inline distT="0" distB="0" distL="0" distR="0" wp14:anchorId="06EDCEBC" wp14:editId="333E4110">
-            <wp:extent cx="6238875" cy="7285990"/>
-            <wp:effectExtent l="0" t="0" r="9525" b="0"/>
+          <wp:inline distT="0" distB="0" distL="0" distR="0" wp14:anchorId="06EDCEBC" wp14:editId="41835345">
+            <wp:extent cx="5643479" cy="6590665"/>
+            <wp:effectExtent l="0" t="0" r="0" b="635"/>
             <wp:docPr id="4" name="Picture 4" descr="Diagram, table, box and whisker chart&#10;&#10;Description automatically generated"/>
             <wp:cNvGraphicFramePr>
               <a:graphicFrameLocks xmlns:a="http://schemas.openxmlformats.org/drawingml/2006/main" noChangeAspect="1"/>
@@ -4581,7 +4549,7 @@
                     <pic:cNvPicPr/>
                   </pic:nvPicPr>
                   <pic:blipFill>
-                    <a:blip r:embed="rId8"/>
+                    <a:blip r:embed="rId9"/>
                     <a:stretch>
                       <a:fillRect/>
                     </a:stretch>
@@ -4589,7 +4557,7 @@
                   <pic:spPr>
                     <a:xfrm>
                       <a:off x="0" y="0"/>
-                      <a:ext cx="6238875" cy="7285990"/>
+                      <a:ext cx="5651591" cy="6600139"/>
                     </a:xfrm>
                     <a:prstGeom prst="rect">
                       <a:avLst/>
@@ -4601,9 +4569,8 @@
           </wp:inline>
         </w:drawing>
       </w:r>
+      <w:bookmarkEnd w:id="65"/>
       <w:bookmarkEnd w:id="66"/>
-      <w:bookmarkEnd w:id="67"/>
-      <w:bookmarkEnd w:id="68"/>
     </w:p>
     <w:sectPr>
       <w:headerReference w:type="even" r:id="rId10"/>
@@ -5076,7 +5043,7 @@
                   </a:ln>
                   <a:extLst>
                     <a:ext uri="{FAA26D3D-D897-4be2-8F04-BA451C77F1D7}">
-                      <ma14:placeholderFlag xmlns:ma14="http://schemas.microsoft.com/office/mac/drawingml/2011/main" xmlns:w="http://schemas.openxmlformats.org/wordprocessingml/2006/main" xmlns:w10="urn:schemas-microsoft-com:office:word" xmlns:v="urn:schemas-microsoft-com:vml" xmlns:o="urn:schemas-microsoft-com:office:office" xmlns:mv="urn:schemas-microsoft-com:mac:vml" xmlns:mo="http://schemas.microsoft.com/office/mac/office/2008/main" xmlns=""/>
+                      <ma14:placeholderFlag xmlns="" xmlns:mo="http://schemas.microsoft.com/office/mac/office/2008/main" xmlns:mv="urn:schemas-microsoft-com:mac:vml" xmlns:o="urn:schemas-microsoft-com:office:office" xmlns:v="urn:schemas-microsoft-com:vml" xmlns:w10="urn:schemas-microsoft-com:office:word" xmlns:w="http://schemas.openxmlformats.org/wordprocessingml/2006/main" xmlns:ma14="http://schemas.microsoft.com/office/mac/drawingml/2011/main"/>
                     </a:ext>
                   </a:extLst>
                 </pic:spPr>

</xml_diff>

<commit_message>
UPDATED - In 'admin.py' removed the SightingResource definition - In 'admin.py' added download_file action - In 'admin.py' added ImportExportMixin - In 'models.py' added cast for Point definition - In 'resources.py' added SightingResource definition - Added 'import.css' and 'import.html' to override the default template to modify table preview behavior - Updated diagram and report
</commit_message>
<xml_diff>
--- a/BioTours_Doc/Report/Tecnical Report BioTourS System.docx
+++ b/BioTours_Doc/Report/Tecnical Report BioTourS System.docx
@@ -390,8 +390,8 @@
         <w:t>x</w:t>
       </w:r>
     </w:p>
-    <w:bookmarkStart w:id="8" w:name="_Ref55715254" w:displacedByCustomXml="next"/>
-    <w:bookmarkStart w:id="9" w:name="_Toc56232080" w:displacedByCustomXml="next"/>
+    <w:bookmarkStart w:id="8" w:name="_Toc56232080" w:displacedByCustomXml="next"/>
+    <w:bookmarkStart w:id="9" w:name="_Ref55715254" w:displacedByCustomXml="next"/>
     <w:sdt>
       <w:sdtPr>
         <w:rPr>
@@ -2621,8 +2621,8 @@
       <w:bookmarkStart w:id="12" w:name="_Toc357917012"/>
       <w:bookmarkStart w:id="13" w:name="_Toc357917143"/>
       <w:bookmarkStart w:id="14" w:name="_Toc39429278"/>
-      <w:bookmarkStart w:id="15" w:name="_Toc241302311"/>
-      <w:bookmarkStart w:id="16" w:name="_Toc94024826"/>
+      <w:bookmarkStart w:id="15" w:name="_Toc94024826"/>
+      <w:bookmarkStart w:id="16" w:name="_Toc241302311"/>
       <w:bookmarkEnd w:id="10"/>
       <w:r>
         <w:lastRenderedPageBreak/>
@@ -2632,7 +2632,7 @@
       <w:bookmarkEnd w:id="12"/>
       <w:bookmarkEnd w:id="13"/>
       <w:bookmarkEnd w:id="14"/>
-      <w:bookmarkEnd w:id="16"/>
+      <w:bookmarkEnd w:id="15"/>
     </w:p>
     <w:p>
       <w:pPr>
@@ -3659,7 +3659,7 @@
         <w:pStyle w:val="Heading2"/>
       </w:pPr>
       <w:bookmarkStart w:id="48" w:name="_Toc94024841"/>
-      <w:bookmarkEnd w:id="15"/>
+      <w:bookmarkEnd w:id="16"/>
       <w:r>
         <w:t>User Interface Items</w:t>
       </w:r>
@@ -3868,13 +3868,13 @@
         <w:pStyle w:val="Heading2"/>
       </w:pPr>
       <w:bookmarkStart w:id="56" w:name="_Toc39429300"/>
-      <w:bookmarkStart w:id="57" w:name="_Toc382382140"/>
-      <w:bookmarkStart w:id="58" w:name="_Toc94024844"/>
+      <w:bookmarkStart w:id="57" w:name="_Toc94024844"/>
+      <w:bookmarkStart w:id="58" w:name="_Toc382382140"/>
       <w:r>
         <w:t>Sprint Backlog</w:t>
       </w:r>
       <w:bookmarkEnd w:id="56"/>
-      <w:bookmarkEnd w:id="58"/>
+      <w:bookmarkEnd w:id="57"/>
     </w:p>
     <w:p/>
     <w:tbl>
@@ -4402,9 +4402,9 @@
         <w:pStyle w:val="Heading2"/>
       </w:pPr>
       <w:bookmarkStart w:id="59" w:name="_Toc39429301"/>
-      <w:bookmarkStart w:id="60" w:name="_Toc357915671"/>
-      <w:bookmarkStart w:id="61" w:name="_Toc8064815"/>
-      <w:bookmarkStart w:id="62" w:name="_Toc94024845"/>
+      <w:bookmarkStart w:id="60" w:name="_Toc94024845"/>
+      <w:bookmarkStart w:id="61" w:name="_Toc357915671"/>
+      <w:bookmarkStart w:id="62" w:name="_Toc8064815"/>
       <w:r>
         <w:lastRenderedPageBreak/>
         <w:t xml:space="preserve">Product </w:t>
@@ -4422,7 +4422,7 @@
         <w:t>Specification</w:t>
       </w:r>
       <w:bookmarkEnd w:id="59"/>
-      <w:bookmarkEnd w:id="62"/>
+      <w:bookmarkEnd w:id="60"/>
       <w:proofErr w:type="spellEnd"/>
       <w:r>
         <w:t xml:space="preserve"> </w:t>
@@ -4433,9 +4433,9 @@
         <w:pStyle w:val="Heading3"/>
       </w:pPr>
       <w:bookmarkStart w:id="63" w:name="_Toc94024846"/>
-      <w:bookmarkEnd w:id="57"/>
-      <w:bookmarkEnd w:id="60"/>
+      <w:bookmarkEnd w:id="58"/>
       <w:bookmarkEnd w:id="61"/>
+      <w:bookmarkEnd w:id="62"/>
       <w:r>
         <w:t xml:space="preserve">User Case </w:t>
       </w:r>
@@ -4499,15 +4499,15 @@
         <w:pStyle w:val="Heading2"/>
       </w:pPr>
       <w:bookmarkStart w:id="64" w:name="_Toc39429305"/>
-      <w:bookmarkStart w:id="65" w:name="_Toc357915678"/>
-      <w:bookmarkStart w:id="66" w:name="_Toc8064821"/>
-      <w:bookmarkStart w:id="67" w:name="_Toc94024847"/>
+      <w:bookmarkStart w:id="65" w:name="_Toc94024847"/>
+      <w:bookmarkStart w:id="66" w:name="_Toc357915678"/>
+      <w:bookmarkStart w:id="67" w:name="_Toc8064821"/>
       <w:r>
         <w:lastRenderedPageBreak/>
         <w:t>System Architecture</w:t>
       </w:r>
       <w:bookmarkEnd w:id="64"/>
-      <w:bookmarkEnd w:id="67"/>
+      <w:bookmarkEnd w:id="65"/>
     </w:p>
     <w:p>
       <w:pPr>
@@ -4515,29 +4515,30 @@
       </w:pPr>
       <w:bookmarkStart w:id="68" w:name="_Toc94024848"/>
       <w:r>
-        <w:t>Component</w:t>
-      </w:r>
-      <w:r>
-        <w:t>s</w:t>
-      </w:r>
-      <w:r>
-        <w:t xml:space="preserve"> </w:t>
-      </w:r>
-      <w:proofErr w:type="spellStart"/>
-      <w:r>
-        <w:t>Diagram</w:t>
-      </w:r>
-      <w:bookmarkEnd w:id="68"/>
-      <w:proofErr w:type="spellEnd"/>
-    </w:p>
-    <w:p/>
-    <w:p>
-      <w:r>
+        <w:rPr>
+          <w:noProof/>
+        </w:rPr>
         <w:drawing>
-          <wp:inline distT="0" distB="0" distL="0" distR="0" wp14:anchorId="06EDCEBC" wp14:editId="41835345">
-            <wp:extent cx="5643479" cy="6590665"/>
-            <wp:effectExtent l="0" t="0" r="0" b="635"/>
-            <wp:docPr id="4" name="Picture 4" descr="Diagram, table, box and whisker chart&#10;&#10;Description automatically generated"/>
+          <wp:anchor distT="0" distB="0" distL="114300" distR="114300" simplePos="0" relativeHeight="251658240" behindDoc="0" locked="0" layoutInCell="1" allowOverlap="1" wp14:anchorId="55E4E26D" wp14:editId="64A6B6BA">
+            <wp:simplePos x="0" y="0"/>
+            <wp:positionH relativeFrom="column">
+              <wp:posOffset>123825</wp:posOffset>
+            </wp:positionH>
+            <wp:positionV relativeFrom="line">
+              <wp:posOffset>588010</wp:posOffset>
+            </wp:positionV>
+            <wp:extent cx="5731510" cy="6943725"/>
+            <wp:effectExtent l="0" t="0" r="2540" b="9525"/>
+            <wp:wrapThrough wrapText="bothSides">
+              <wp:wrapPolygon edited="0">
+                <wp:start x="0" y="0"/>
+                <wp:lineTo x="0" y="21570"/>
+                <wp:lineTo x="21538" y="21570"/>
+                <wp:lineTo x="21538" y="0"/>
+                <wp:lineTo x="0" y="0"/>
+              </wp:wrapPolygon>
+            </wp:wrapThrough>
+            <wp:docPr id="1" name="Picture 1" descr="Diagram, box and whisker chart&#10;&#10;Description automatically generated"/>
             <wp:cNvGraphicFramePr>
               <a:graphicFrameLocks xmlns:a="http://schemas.openxmlformats.org/drawingml/2006/main" noChangeAspect="1"/>
             </wp:cNvGraphicFramePr>
@@ -4545,7 +4546,7 @@
               <a:graphicData uri="http://schemas.openxmlformats.org/drawingml/2006/picture">
                 <pic:pic xmlns:pic="http://schemas.openxmlformats.org/drawingml/2006/picture">
                   <pic:nvPicPr>
-                    <pic:cNvPr id="4" name="Picture 4" descr="Diagram, table, box and whisker chart&#10;&#10;Description automatically generated"/>
+                    <pic:cNvPr id="1" name="Picture 1" descr="Diagram, box and whisker chart&#10;&#10;Description automatically generated"/>
                     <pic:cNvPicPr/>
                   </pic:nvPicPr>
                   <pic:blipFill>
@@ -4557,7 +4558,7 @@
                   <pic:spPr>
                     <a:xfrm>
                       <a:off x="0" y="0"/>
-                      <a:ext cx="5651591" cy="6600139"/>
+                      <a:ext cx="5731510" cy="6943725"/>
                     </a:xfrm>
                     <a:prstGeom prst="rect">
                       <a:avLst/>
@@ -4566,12 +4567,34 @@
                 </pic:pic>
               </a:graphicData>
             </a:graphic>
-          </wp:inline>
+            <wp14:sizeRelH relativeFrom="page">
+              <wp14:pctWidth>0</wp14:pctWidth>
+            </wp14:sizeRelH>
+            <wp14:sizeRelV relativeFrom="page">
+              <wp14:pctHeight>0</wp14:pctHeight>
+            </wp14:sizeRelV>
+          </wp:anchor>
         </w:drawing>
       </w:r>
-      <w:bookmarkEnd w:id="65"/>
-      <w:bookmarkEnd w:id="66"/>
+      <w:r>
+        <w:t>Component</w:t>
+      </w:r>
+      <w:r>
+        <w:t>s</w:t>
+      </w:r>
+      <w:r>
+        <w:t xml:space="preserve"> </w:t>
+      </w:r>
+      <w:proofErr w:type="spellStart"/>
+      <w:r>
+        <w:t>Diagram</w:t>
+      </w:r>
+      <w:bookmarkEnd w:id="68"/>
+      <w:proofErr w:type="spellEnd"/>
     </w:p>
+    <w:bookmarkEnd w:id="66"/>
+    <w:bookmarkEnd w:id="67"/>
+    <w:p/>
     <w:sectPr>
       <w:headerReference w:type="even" r:id="rId10"/>
       <w:headerReference w:type="default" r:id="rId11"/>
@@ -5043,7 +5066,7 @@
                   </a:ln>
                   <a:extLst>
                     <a:ext uri="{FAA26D3D-D897-4be2-8F04-BA451C77F1D7}">
-                      <ma14:placeholderFlag xmlns="" xmlns:mo="http://schemas.microsoft.com/office/mac/office/2008/main" xmlns:mv="urn:schemas-microsoft-com:mac:vml" xmlns:o="urn:schemas-microsoft-com:office:office" xmlns:v="urn:schemas-microsoft-com:vml" xmlns:w10="urn:schemas-microsoft-com:office:word" xmlns:w="http://schemas.openxmlformats.org/wordprocessingml/2006/main" xmlns:ma14="http://schemas.microsoft.com/office/mac/drawingml/2011/main"/>
+                      <ma14:placeholderFlag xmlns:ma14="http://schemas.microsoft.com/office/mac/drawingml/2011/main" xmlns:w="http://schemas.openxmlformats.org/wordprocessingml/2006/main" xmlns:w10="urn:schemas-microsoft-com:office:word" xmlns:v="urn:schemas-microsoft-com:vml" xmlns:o="urn:schemas-microsoft-com:office:office" xmlns:mv="urn:schemas-microsoft-com:mac:vml" xmlns:mo="http://schemas.microsoft.com/office/mac/office/2008/main" xmlns=""/>
                     </a:ext>
                   </a:extLst>
                 </pic:spPr>

</xml_diff>